<commit_message>
Fixed Q33 and database
</commit_message>
<xml_diff>
--- a/Ariel Report.docx
+++ b/Ariel Report.docx
@@ -5,7 +5,9 @@
     <w:sdt>
       <w:sdtPr>
         <w:rPr>
+          <w:rFonts w:eastAsiaTheme="minorHAnsi"/>
           <w:color w:val="5B9BD5" w:themeColor="accent1"/>
+          <w:lang w:val="en-ZA" w:bidi="he-IL"/>
         </w:rPr>
         <w:id w:val="-1432894746"/>
         <w:docPartObj>
@@ -15,9 +17,7 @@
       </w:sdtPr>
       <w:sdtEndPr>
         <w:rPr>
-          <w:rFonts w:eastAsiaTheme="minorHAnsi"/>
           <w:color w:val="auto"/>
-          <w:lang w:val="en-ZA" w:bidi="he-IL"/>
         </w:rPr>
       </w:sdtEndPr>
       <w:sdtContent>
@@ -252,6 +252,7 @@
                                     <w:dataBinding w:prefixMappings="xmlns:ns0='http://schemas.openxmlformats.org/officeDocument/2006/extended-properties' " w:xpath="/ns0:Properties[1]/ns0:Company[1]" w:storeItemID="{6668398D-A668-4E3E-A5EB-62B293D839F1}"/>
                                     <w:text/>
                                   </w:sdtPr>
+                                  <w:sdtEndPr/>
                                   <w:sdtContent>
                                     <w:r>
                                       <w:rPr>
@@ -282,6 +283,7 @@
                                     <w:dataBinding w:prefixMappings="xmlns:ns0='http://schemas.microsoft.com/office/2006/coverPageProps' " w:xpath="/ns0:CoverPageProperties[1]/ns0:CompanyAddress[1]" w:storeItemID="{55AF091B-3C7A-41E3-B477-F2FDAA23CFDA}"/>
                                     <w:text/>
                                   </w:sdtPr>
+                                  <w:sdtEndPr/>
                                   <w:sdtContent>
                                     <w:r>
                                       <w:rPr>
@@ -467,6 +469,13 @@
     </w:sdt>
     <w:sdt>
       <w:sdtPr>
+        <w:rPr>
+          <w:rFonts w:asciiTheme="minorHAnsi" w:eastAsiaTheme="minorHAnsi" w:hAnsiTheme="minorHAnsi" w:cstheme="minorBidi"/>
+          <w:color w:val="auto"/>
+          <w:sz w:val="22"/>
+          <w:szCs w:val="22"/>
+          <w:lang w:val="en-ZA" w:bidi="he-IL"/>
+        </w:rPr>
         <w:id w:val="-900605137"/>
         <w:docPartObj>
           <w:docPartGallery w:val="Table of Contents"/>
@@ -475,14 +484,9 @@
       </w:sdtPr>
       <w:sdtEndPr>
         <w:rPr>
-          <w:rFonts w:asciiTheme="minorHAnsi" w:eastAsiaTheme="minorHAnsi" w:hAnsiTheme="minorHAnsi" w:cstheme="minorBidi"/>
           <w:b/>
           <w:bCs/>
           <w:noProof/>
-          <w:color w:val="auto"/>
-          <w:sz w:val="22"/>
-          <w:szCs w:val="22"/>
-          <w:lang w:val="en-ZA" w:bidi="he-IL"/>
         </w:rPr>
       </w:sdtEndPr>
       <w:sdtContent>
@@ -515,7 +519,7 @@
           <w:r>
             <w:fldChar w:fldCharType="separate"/>
           </w:r>
-          <w:hyperlink w:anchor="_Toc383255570" w:history="1">
+          <w:hyperlink w:anchor="_Toc383281356" w:history="1">
             <w:r>
               <w:rPr>
                 <w:rStyle w:val="Hyperlink"/>
@@ -542,7 +546,7 @@
                 <w:noProof/>
                 <w:webHidden/>
               </w:rPr>
-              <w:instrText xml:space="preserve"> PAGEREF _Toc383255570 \h </w:instrText>
+              <w:instrText xml:space="preserve"> PAGEREF _Toc383281356 \h </w:instrText>
             </w:r>
             <w:r>
               <w:rPr>
@@ -585,7 +589,7 @@
               <w:lang w:eastAsia="en-ZA"/>
             </w:rPr>
           </w:pPr>
-          <w:hyperlink w:anchor="_Toc383255571" w:history="1">
+          <w:hyperlink w:anchor="_Toc383281357" w:history="1">
             <w:r>
               <w:rPr>
                 <w:rStyle w:val="Hyperlink"/>
@@ -612,7 +616,7 @@
                 <w:noProof/>
                 <w:webHidden/>
               </w:rPr>
-              <w:instrText xml:space="preserve"> PAGEREF _Toc383255571 \h </w:instrText>
+              <w:instrText xml:space="preserve"> PAGEREF _Toc383281357 \h </w:instrText>
             </w:r>
             <w:r>
               <w:rPr>
@@ -655,7 +659,7 @@
               <w:lang w:eastAsia="en-ZA"/>
             </w:rPr>
           </w:pPr>
-          <w:hyperlink w:anchor="_Toc383255572" w:history="1">
+          <w:hyperlink w:anchor="_Toc383281358" w:history="1">
             <w:r>
               <w:rPr>
                 <w:rStyle w:val="Hyperlink"/>
@@ -682,7 +686,7 @@
                 <w:noProof/>
                 <w:webHidden/>
               </w:rPr>
-              <w:instrText xml:space="preserve"> PAGEREF _Toc383255572 \h </w:instrText>
+              <w:instrText xml:space="preserve"> PAGEREF _Toc383281358 \h </w:instrText>
             </w:r>
             <w:r>
               <w:rPr>
@@ -725,7 +729,7 @@
               <w:lang w:eastAsia="en-ZA"/>
             </w:rPr>
           </w:pPr>
-          <w:hyperlink w:anchor="_Toc383255573" w:history="1">
+          <w:hyperlink w:anchor="_Toc383281359" w:history="1">
             <w:r>
               <w:rPr>
                 <w:rStyle w:val="Hyperlink"/>
@@ -752,7 +756,7 @@
                 <w:noProof/>
                 <w:webHidden/>
               </w:rPr>
-              <w:instrText xml:space="preserve"> PAGEREF _Toc383255573 \h </w:instrText>
+              <w:instrText xml:space="preserve"> PAGEREF _Toc383281359 \h </w:instrText>
             </w:r>
             <w:r>
               <w:rPr>
@@ -795,7 +799,7 @@
               <w:lang w:eastAsia="en-ZA"/>
             </w:rPr>
           </w:pPr>
-          <w:hyperlink w:anchor="_Toc383255574" w:history="1">
+          <w:hyperlink w:anchor="_Toc383281360" w:history="1">
             <w:r>
               <w:rPr>
                 <w:rStyle w:val="Hyperlink"/>
@@ -822,7 +826,7 @@
                 <w:noProof/>
                 <w:webHidden/>
               </w:rPr>
-              <w:instrText xml:space="preserve"> PAGEREF _Toc383255574 \h </w:instrText>
+              <w:instrText xml:space="preserve"> PAGEREF _Toc383281360 \h </w:instrText>
             </w:r>
             <w:r>
               <w:rPr>
@@ -865,7 +869,7 @@
               <w:lang w:eastAsia="en-ZA"/>
             </w:rPr>
           </w:pPr>
-          <w:hyperlink w:anchor="_Toc383255575" w:history="1">
+          <w:hyperlink w:anchor="_Toc383281361" w:history="1">
             <w:r>
               <w:rPr>
                 <w:rStyle w:val="Hyperlink"/>
@@ -892,7 +896,7 @@
                 <w:noProof/>
                 <w:webHidden/>
               </w:rPr>
-              <w:instrText xml:space="preserve"> PAGEREF _Toc383255575 \h </w:instrText>
+              <w:instrText xml:space="preserve"> PAGEREF _Toc383281361 \h </w:instrText>
             </w:r>
             <w:r>
               <w:rPr>
@@ -935,7 +939,7 @@
               <w:lang w:eastAsia="en-ZA"/>
             </w:rPr>
           </w:pPr>
-          <w:hyperlink w:anchor="_Toc383255576" w:history="1">
+          <w:hyperlink w:anchor="_Toc383281362" w:history="1">
             <w:r>
               <w:rPr>
                 <w:rStyle w:val="Hyperlink"/>
@@ -962,7 +966,7 @@
                 <w:noProof/>
                 <w:webHidden/>
               </w:rPr>
-              <w:instrText xml:space="preserve"> PAGEREF _Toc383255576 \h </w:instrText>
+              <w:instrText xml:space="preserve"> PAGEREF _Toc383281362 \h </w:instrText>
             </w:r>
             <w:r>
               <w:rPr>
@@ -1005,7 +1009,7 @@
               <w:lang w:eastAsia="en-ZA"/>
             </w:rPr>
           </w:pPr>
-          <w:hyperlink w:anchor="_Toc383255577" w:history="1">
+          <w:hyperlink w:anchor="_Toc383281363" w:history="1">
             <w:r>
               <w:rPr>
                 <w:rStyle w:val="Hyperlink"/>
@@ -1032,7 +1036,7 @@
                 <w:noProof/>
                 <w:webHidden/>
               </w:rPr>
-              <w:instrText xml:space="preserve"> PAGEREF _Toc383255577 \h </w:instrText>
+              <w:instrText xml:space="preserve"> PAGEREF _Toc383281363 \h </w:instrText>
             </w:r>
             <w:r>
               <w:rPr>
@@ -1075,7 +1079,7 @@
               <w:lang w:eastAsia="en-ZA"/>
             </w:rPr>
           </w:pPr>
-          <w:hyperlink w:anchor="_Toc383255578" w:history="1">
+          <w:hyperlink w:anchor="_Toc383281364" w:history="1">
             <w:r>
               <w:rPr>
                 <w:rStyle w:val="Hyperlink"/>
@@ -1102,7 +1106,7 @@
                 <w:noProof/>
                 <w:webHidden/>
               </w:rPr>
-              <w:instrText xml:space="preserve"> PAGEREF _Toc383255578 \h </w:instrText>
+              <w:instrText xml:space="preserve"> PAGEREF _Toc383281364 \h </w:instrText>
             </w:r>
             <w:r>
               <w:rPr>
@@ -1145,7 +1149,7 @@
               <w:lang w:eastAsia="en-ZA"/>
             </w:rPr>
           </w:pPr>
-          <w:hyperlink w:anchor="_Toc383255579" w:history="1">
+          <w:hyperlink w:anchor="_Toc383281365" w:history="1">
             <w:r>
               <w:rPr>
                 <w:rStyle w:val="Hyperlink"/>
@@ -1172,7 +1176,7 @@
                 <w:noProof/>
                 <w:webHidden/>
               </w:rPr>
-              <w:instrText xml:space="preserve"> PAGEREF _Toc383255579 \h </w:instrText>
+              <w:instrText xml:space="preserve"> PAGEREF _Toc383281365 \h </w:instrText>
             </w:r>
             <w:r>
               <w:rPr>
@@ -1215,7 +1219,7 @@
               <w:lang w:eastAsia="en-ZA"/>
             </w:rPr>
           </w:pPr>
-          <w:hyperlink w:anchor="_Toc383255580" w:history="1">
+          <w:hyperlink w:anchor="_Toc383281366" w:history="1">
             <w:r>
               <w:rPr>
                 <w:rStyle w:val="Hyperlink"/>
@@ -1242,7 +1246,7 @@
                 <w:noProof/>
                 <w:webHidden/>
               </w:rPr>
-              <w:instrText xml:space="preserve"> PAGEREF _Toc383255580 \h </w:instrText>
+              <w:instrText xml:space="preserve"> PAGEREF _Toc383281366 \h </w:instrText>
             </w:r>
             <w:r>
               <w:rPr>
@@ -1285,7 +1289,7 @@
               <w:lang w:eastAsia="en-ZA"/>
             </w:rPr>
           </w:pPr>
-          <w:hyperlink w:anchor="_Toc383255581" w:history="1">
+          <w:hyperlink w:anchor="_Toc383281367" w:history="1">
             <w:r>
               <w:rPr>
                 <w:rStyle w:val="Hyperlink"/>
@@ -1312,7 +1316,7 @@
                 <w:noProof/>
                 <w:webHidden/>
               </w:rPr>
-              <w:instrText xml:space="preserve"> PAGEREF _Toc383255581 \h </w:instrText>
+              <w:instrText xml:space="preserve"> PAGEREF _Toc383281367 \h </w:instrText>
             </w:r>
             <w:r>
               <w:rPr>
@@ -1355,7 +1359,7 @@
               <w:lang w:eastAsia="en-ZA"/>
             </w:rPr>
           </w:pPr>
-          <w:hyperlink w:anchor="_Toc383255582" w:history="1">
+          <w:hyperlink w:anchor="_Toc383281368" w:history="1">
             <w:r>
               <w:rPr>
                 <w:rStyle w:val="Hyperlink"/>
@@ -1382,7 +1386,7 @@
                 <w:noProof/>
                 <w:webHidden/>
               </w:rPr>
-              <w:instrText xml:space="preserve"> PAGEREF _Toc383255582 \h </w:instrText>
+              <w:instrText xml:space="preserve"> PAGEREF _Toc383281368 \h </w:instrText>
             </w:r>
             <w:r>
               <w:rPr>
@@ -1425,7 +1429,7 @@
               <w:lang w:eastAsia="en-ZA"/>
             </w:rPr>
           </w:pPr>
-          <w:hyperlink w:anchor="_Toc383255583" w:history="1">
+          <w:hyperlink w:anchor="_Toc383281369" w:history="1">
             <w:r>
               <w:rPr>
                 <w:rStyle w:val="Hyperlink"/>
@@ -1452,7 +1456,7 @@
                 <w:noProof/>
                 <w:webHidden/>
               </w:rPr>
-              <w:instrText xml:space="preserve"> PAGEREF _Toc383255583 \h </w:instrText>
+              <w:instrText xml:space="preserve"> PAGEREF _Toc383281369 \h </w:instrText>
             </w:r>
             <w:r>
               <w:rPr>
@@ -1495,7 +1499,7 @@
               <w:lang w:eastAsia="en-ZA"/>
             </w:rPr>
           </w:pPr>
-          <w:hyperlink w:anchor="_Toc383255584" w:history="1">
+          <w:hyperlink w:anchor="_Toc383281370" w:history="1">
             <w:r>
               <w:rPr>
                 <w:rStyle w:val="Hyperlink"/>
@@ -1522,7 +1526,7 @@
                 <w:noProof/>
                 <w:webHidden/>
               </w:rPr>
-              <w:instrText xml:space="preserve"> PAGEREF _Toc383255584 \h </w:instrText>
+              <w:instrText xml:space="preserve"> PAGEREF _Toc383281370 \h </w:instrText>
             </w:r>
             <w:r>
               <w:rPr>
@@ -1565,7 +1569,7 @@
               <w:lang w:eastAsia="en-ZA"/>
             </w:rPr>
           </w:pPr>
-          <w:hyperlink w:anchor="_Toc383255585" w:history="1">
+          <w:hyperlink w:anchor="_Toc383281371" w:history="1">
             <w:r>
               <w:rPr>
                 <w:rStyle w:val="Hyperlink"/>
@@ -1592,7 +1596,7 @@
                 <w:noProof/>
                 <w:webHidden/>
               </w:rPr>
-              <w:instrText xml:space="preserve"> PAGEREF _Toc383255585 \h </w:instrText>
+              <w:instrText xml:space="preserve"> PAGEREF _Toc383281371 \h </w:instrText>
             </w:r>
             <w:r>
               <w:rPr>
@@ -1635,7 +1639,7 @@
               <w:lang w:eastAsia="en-ZA"/>
             </w:rPr>
           </w:pPr>
-          <w:hyperlink w:anchor="_Toc383255586" w:history="1">
+          <w:hyperlink w:anchor="_Toc383281372" w:history="1">
             <w:r>
               <w:rPr>
                 <w:rStyle w:val="Hyperlink"/>
@@ -1662,7 +1666,7 @@
                 <w:noProof/>
                 <w:webHidden/>
               </w:rPr>
-              <w:instrText xml:space="preserve"> PAGEREF _Toc383255586 \h </w:instrText>
+              <w:instrText xml:space="preserve"> PAGEREF _Toc383281372 \h </w:instrText>
             </w:r>
             <w:r>
               <w:rPr>
@@ -1705,7 +1709,7 @@
               <w:lang w:eastAsia="en-ZA"/>
             </w:rPr>
           </w:pPr>
-          <w:hyperlink w:anchor="_Toc383255587" w:history="1">
+          <w:hyperlink w:anchor="_Toc383281373" w:history="1">
             <w:r>
               <w:rPr>
                 <w:rStyle w:val="Hyperlink"/>
@@ -1732,7 +1736,7 @@
                 <w:noProof/>
                 <w:webHidden/>
               </w:rPr>
-              <w:instrText xml:space="preserve"> PAGEREF _Toc383255587 \h </w:instrText>
+              <w:instrText xml:space="preserve"> PAGEREF _Toc383281373 \h </w:instrText>
             </w:r>
             <w:r>
               <w:rPr>
@@ -1792,7 +1796,7 @@
       <w:pPr>
         <w:pStyle w:val="Heading1"/>
       </w:pPr>
-      <w:bookmarkStart w:id="0" w:name="_Toc383255570"/>
+      <w:bookmarkStart w:id="0" w:name="_Toc383281356"/>
       <w:r>
         <w:lastRenderedPageBreak/>
         <w:t>Question 1</w:t>
@@ -1816,10 +1820,7 @@
     </w:p>
     <w:p>
       <w:r>
-        <w:t>E</w:t>
-      </w:r>
-      <w:r>
-        <w:t>mployees Completes Invoices.</w:t>
+        <w:t>Employees Completes Invoices.</w:t>
       </w:r>
     </w:p>
     <w:p>
@@ -1839,18 +1840,12 @@
     </w:p>
     <w:p>
       <w:r>
-        <w:t>P</w:t>
-      </w:r>
-      <w:r>
-        <w:t>roducts Provided By Supplies.</w:t>
-      </w:r>
-    </w:p>
-    <w:p>
-      <w:r>
-        <w:t>V</w:t>
-      </w:r>
-      <w:r>
-        <w:t>endors Provides Supplies.</w:t>
+        <w:t>Products Provided By Supplies.</w:t>
+      </w:r>
+    </w:p>
+    <w:p>
+      <w:r>
+        <w:t>Vendors Provides Supplies.</w:t>
       </w:r>
     </w:p>
     <w:p>
@@ -1862,7 +1857,7 @@
       <w:pPr>
         <w:pStyle w:val="Heading1"/>
       </w:pPr>
-      <w:bookmarkStart w:id="1" w:name="_Toc383255571"/>
+      <w:bookmarkStart w:id="1" w:name="_Toc383281357"/>
       <w:r>
         <w:lastRenderedPageBreak/>
         <w:t>Question 2</w:t>
@@ -1932,7 +1927,7 @@
       <w:pPr>
         <w:pStyle w:val="Heading2"/>
       </w:pPr>
-      <w:bookmarkStart w:id="2" w:name="_Toc383255572"/>
+      <w:bookmarkStart w:id="2" w:name="_Toc383281358"/>
       <w:r>
         <w:t>LGBRAND</w:t>
       </w:r>
@@ -2060,7 +2055,7 @@
       <w:pPr>
         <w:pStyle w:val="Heading2"/>
       </w:pPr>
-      <w:bookmarkStart w:id="3" w:name="_Toc383255573"/>
+      <w:bookmarkStart w:id="3" w:name="_Toc383281359"/>
       <w:r>
         <w:lastRenderedPageBreak/>
         <w:t>LGCUSTOMER</w:t>
@@ -2134,9 +2129,9 @@
         </w:rPr>
         <w:drawing>
           <wp:inline distT="0" distB="0" distL="0" distR="0">
-            <wp:extent cx="5724525" cy="1038225"/>
+            <wp:extent cx="5724525" cy="1095375"/>
             <wp:effectExtent l="0" t="0" r="9525" b="9525"/>
-            <wp:docPr id="4" name="Picture 4" descr="C:\Users\Ariel\Dropbox\GitHub\DBFProject\Database\Question 2 Screenshots\SELECT FROM LGCUSTOMER.png"/>
+            <wp:docPr id="8" name="Picture 8" descr="C:\Users\Ariel\Dropbox\GitHub\DBFProject\Database\Question 2 Screenshots\SELECT FROM LGCUSTOMER.jpg"/>
             <wp:cNvGraphicFramePr>
               <a:graphicFrameLocks xmlns:a="http://schemas.openxmlformats.org/drawingml/2006/main" noChangeAspect="1"/>
             </wp:cNvGraphicFramePr>
@@ -2144,12 +2139,12 @@
               <a:graphicData uri="http://schemas.openxmlformats.org/drawingml/2006/picture">
                 <pic:pic xmlns:pic="http://schemas.openxmlformats.org/drawingml/2006/picture">
                   <pic:nvPicPr>
-                    <pic:cNvPr id="0" name="Picture 4" descr="C:\Users\Ariel\Dropbox\GitHub\DBFProject\Database\Question 2 Screenshots\SELECT FROM LGCUSTOMER.png"/>
+                    <pic:cNvPr id="0" name="Picture 1" descr="C:\Users\Ariel\Dropbox\GitHub\DBFProject\Database\Question 2 Screenshots\SELECT FROM LGCUSTOMER.jpg"/>
                     <pic:cNvPicPr>
                       <a:picLocks noChangeAspect="1" noChangeArrowheads="1"/>
                     </pic:cNvPicPr>
                   </pic:nvPicPr>
-                  <pic:blipFill rotWithShape="1">
+                  <pic:blipFill>
                     <a:blip r:embed="rId14">
                       <a:extLst>
                         <a:ext uri="{28A0092B-C50C-407E-A947-70E740481C1C}">
@@ -2157,13 +2152,15 @@
                         </a:ext>
                       </a:extLst>
                     </a:blip>
-                    <a:srcRect t="60185" b="6173"/>
-                    <a:stretch/>
+                    <a:srcRect/>
+                    <a:stretch>
+                      <a:fillRect/>
+                    </a:stretch>
                   </pic:blipFill>
                   <pic:spPr bwMode="auto">
                     <a:xfrm>
                       <a:off x="0" y="0"/>
-                      <a:ext cx="5724525" cy="1038225"/>
+                      <a:ext cx="5724525" cy="1095375"/>
                     </a:xfrm>
                     <a:prstGeom prst="rect">
                       <a:avLst/>
@@ -2172,11 +2169,6 @@
                     <a:ln>
                       <a:noFill/>
                     </a:ln>
-                    <a:extLst>
-                      <a:ext uri="{53640926-AAD7-44D8-BBD7-CCE9431645EC}">
-                        <a14:shadowObscured xmlns:a14="http://schemas.microsoft.com/office/drawing/2010/main"/>
-                      </a:ext>
-                    </a:extLst>
                   </pic:spPr>
                 </pic:pic>
               </a:graphicData>
@@ -2189,7 +2181,7 @@
       <w:pPr>
         <w:pStyle w:val="Heading2"/>
       </w:pPr>
-      <w:bookmarkStart w:id="4" w:name="_Toc383255574"/>
+      <w:bookmarkStart w:id="4" w:name="_Toc383281360"/>
       <w:r>
         <w:t>LGDEPARTMENT</w:t>
       </w:r>
@@ -2317,7 +2309,7 @@
       <w:pPr>
         <w:pStyle w:val="Heading2"/>
       </w:pPr>
-      <w:bookmarkStart w:id="5" w:name="_Toc383255575"/>
+      <w:bookmarkStart w:id="5" w:name="_Toc383281361"/>
       <w:r>
         <w:lastRenderedPageBreak/>
         <w:t>LGEMPLOYEE</w:t>
@@ -2443,7 +2435,7 @@
       <w:pPr>
         <w:pStyle w:val="Heading2"/>
       </w:pPr>
-      <w:bookmarkStart w:id="6" w:name="_Toc383255576"/>
+      <w:bookmarkStart w:id="6" w:name="_Toc383281362"/>
       <w:r>
         <w:t>LGINVOICE</w:t>
       </w:r>
@@ -2457,9 +2449,9 @@
         </w:rPr>
         <w:drawing>
           <wp:inline distT="0" distB="0" distL="0" distR="0">
-            <wp:extent cx="5257800" cy="1924050"/>
-            <wp:effectExtent l="0" t="0" r="0" b="0"/>
-            <wp:docPr id="9" name="Picture 9" descr="C:\Users\Ariel\Dropbox\GitHub\DBFProject\Database\Question 2 Screenshots\DESC LGINVOICE.png"/>
+            <wp:extent cx="4638675" cy="1657350"/>
+            <wp:effectExtent l="0" t="0" r="9525" b="0"/>
+            <wp:docPr id="14" name="Picture 14" descr="C:\Users\Ariel\Dropbox\GitHub\DBFProject\Database\Question 2 Screenshots\DESC LGINVOICE.jpg"/>
             <wp:cNvGraphicFramePr>
               <a:graphicFrameLocks xmlns:a="http://schemas.openxmlformats.org/drawingml/2006/main" noChangeAspect="1"/>
             </wp:cNvGraphicFramePr>
@@ -2467,12 +2459,12 @@
               <a:graphicData uri="http://schemas.openxmlformats.org/drawingml/2006/picture">
                 <pic:pic xmlns:pic="http://schemas.openxmlformats.org/drawingml/2006/picture">
                   <pic:nvPicPr>
-                    <pic:cNvPr id="0" name="Picture 9" descr="C:\Users\Ariel\Dropbox\GitHub\DBFProject\Database\Question 2 Screenshots\DESC LGINVOICE.png"/>
+                    <pic:cNvPr id="0" name="Picture 2" descr="C:\Users\Ariel\Dropbox\GitHub\DBFProject\Database\Question 2 Screenshots\DESC LGINVOICE.jpg"/>
                     <pic:cNvPicPr>
                       <a:picLocks noChangeAspect="1" noChangeArrowheads="1"/>
                     </pic:cNvPicPr>
                   </pic:nvPicPr>
-                  <pic:blipFill rotWithShape="1">
+                  <pic:blipFill>
                     <a:blip r:embed="rId19">
                       <a:extLst>
                         <a:ext uri="{28A0092B-C50C-407E-A947-70E740481C1C}">
@@ -2480,13 +2472,15 @@
                         </a:ext>
                       </a:extLst>
                     </a:blip>
-                    <a:srcRect b="14768"/>
-                    <a:stretch/>
+                    <a:srcRect/>
+                    <a:stretch>
+                      <a:fillRect/>
+                    </a:stretch>
                   </pic:blipFill>
                   <pic:spPr bwMode="auto">
                     <a:xfrm>
                       <a:off x="0" y="0"/>
-                      <a:ext cx="5257800" cy="1924050"/>
+                      <a:ext cx="4638675" cy="1657350"/>
                     </a:xfrm>
                     <a:prstGeom prst="rect">
                       <a:avLst/>
@@ -2495,11 +2489,6 @@
                     <a:ln>
                       <a:noFill/>
                     </a:ln>
-                    <a:extLst>
-                      <a:ext uri="{53640926-AAD7-44D8-BBD7-CCE9431645EC}">
-                        <a14:shadowObscured xmlns:a14="http://schemas.microsoft.com/office/drawing/2010/main"/>
-                      </a:ext>
-                    </a:extLst>
                   </pic:spPr>
                 </pic:pic>
               </a:graphicData>
@@ -2517,9 +2506,9 @@
         <w:lastRenderedPageBreak/>
         <w:drawing>
           <wp:inline distT="0" distB="0" distL="0" distR="0">
-            <wp:extent cx="5410200" cy="2905125"/>
-            <wp:effectExtent l="0" t="0" r="0" b="9525"/>
-            <wp:docPr id="10" name="Picture 10" descr="C:\Users\Ariel\Dropbox\GitHub\DBFProject\Database\Question 2 Screenshots\SELECT FROM LGINVOICE.png"/>
+            <wp:extent cx="4886325" cy="2762250"/>
+            <wp:effectExtent l="0" t="0" r="9525" b="0"/>
+            <wp:docPr id="26" name="Picture 26" descr="C:\Users\Ariel\Dropbox\GitHub\DBFProject\Database\Question 2 Screenshots\SELECT FROM LGINVOICE.jpg"/>
             <wp:cNvGraphicFramePr>
               <a:graphicFrameLocks xmlns:a="http://schemas.openxmlformats.org/drawingml/2006/main" noChangeAspect="1"/>
             </wp:cNvGraphicFramePr>
@@ -2527,12 +2516,12 @@
               <a:graphicData uri="http://schemas.openxmlformats.org/drawingml/2006/picture">
                 <pic:pic xmlns:pic="http://schemas.openxmlformats.org/drawingml/2006/picture">
                   <pic:nvPicPr>
-                    <pic:cNvPr id="0" name="Picture 10" descr="C:\Users\Ariel\Dropbox\GitHub\DBFProject\Database\Question 2 Screenshots\SELECT FROM LGINVOICE.png"/>
+                    <pic:cNvPr id="0" name="Picture 3" descr="C:\Users\Ariel\Dropbox\GitHub\DBFProject\Database\Question 2 Screenshots\SELECT FROM LGINVOICE.jpg"/>
                     <pic:cNvPicPr>
                       <a:picLocks noChangeAspect="1" noChangeArrowheads="1"/>
                     </pic:cNvPicPr>
                   </pic:nvPicPr>
-                  <pic:blipFill rotWithShape="1">
+                  <pic:blipFill>
                     <a:blip r:embed="rId20">
                       <a:extLst>
                         <a:ext uri="{28A0092B-C50C-407E-A947-70E740481C1C}">
@@ -2540,13 +2529,15 @@
                         </a:ext>
                       </a:extLst>
                     </a:blip>
-                    <a:srcRect b="11078"/>
-                    <a:stretch/>
+                    <a:srcRect/>
+                    <a:stretch>
+                      <a:fillRect/>
+                    </a:stretch>
                   </pic:blipFill>
                   <pic:spPr bwMode="auto">
                     <a:xfrm>
                       <a:off x="0" y="0"/>
-                      <a:ext cx="5410200" cy="2905125"/>
+                      <a:ext cx="4886325" cy="2762250"/>
                     </a:xfrm>
                     <a:prstGeom prst="rect">
                       <a:avLst/>
@@ -2555,11 +2546,6 @@
                     <a:ln>
                       <a:noFill/>
                     </a:ln>
-                    <a:extLst>
-                      <a:ext uri="{53640926-AAD7-44D8-BBD7-CCE9431645EC}">
-                        <a14:shadowObscured xmlns:a14="http://schemas.microsoft.com/office/drawing/2010/main"/>
-                      </a:ext>
-                    </a:extLst>
                   </pic:spPr>
                 </pic:pic>
               </a:graphicData>
@@ -2567,16 +2553,18 @@
           </wp:inline>
         </w:drawing>
       </w:r>
+      <w:bookmarkStart w:id="7" w:name="_GoBack"/>
+      <w:bookmarkEnd w:id="7"/>
     </w:p>
     <w:p>
       <w:pPr>
         <w:pStyle w:val="Heading2"/>
       </w:pPr>
-      <w:bookmarkStart w:id="7" w:name="_Toc383255577"/>
+      <w:bookmarkStart w:id="8" w:name="_Toc383281363"/>
       <w:r>
         <w:t>LGLINE</w:t>
       </w:r>
-      <w:bookmarkEnd w:id="7"/>
+      <w:bookmarkEnd w:id="8"/>
     </w:p>
     <w:p>
       <w:r>
@@ -2700,12 +2688,12 @@
       <w:pPr>
         <w:pStyle w:val="Heading2"/>
       </w:pPr>
-      <w:bookmarkStart w:id="8" w:name="_Toc383255578"/>
+      <w:bookmarkStart w:id="9" w:name="_Toc383281364"/>
       <w:r>
         <w:lastRenderedPageBreak/>
         <w:t>LGPRODUCT</w:t>
       </w:r>
-      <w:bookmarkEnd w:id="8"/>
+      <w:bookmarkEnd w:id="9"/>
     </w:p>
     <w:p>
       <w:r>
@@ -2826,11 +2814,11 @@
       <w:pPr>
         <w:pStyle w:val="Heading2"/>
       </w:pPr>
-      <w:bookmarkStart w:id="9" w:name="_Toc383255579"/>
+      <w:bookmarkStart w:id="10" w:name="_Toc383281365"/>
       <w:r>
         <w:t>LGSALARY_HISTORY</w:t>
       </w:r>
-      <w:bookmarkEnd w:id="9"/>
+      <w:bookmarkEnd w:id="10"/>
     </w:p>
     <w:p>
       <w:r>
@@ -2955,11 +2943,11 @@
       <w:pPr>
         <w:pStyle w:val="Heading2"/>
       </w:pPr>
-      <w:bookmarkStart w:id="10" w:name="_Toc383255580"/>
+      <w:bookmarkStart w:id="11" w:name="_Toc383281366"/>
       <w:r>
         <w:t>LGSUPPLIES</w:t>
       </w:r>
-      <w:bookmarkEnd w:id="10"/>
+      <w:bookmarkEnd w:id="11"/>
     </w:p>
     <w:p>
       <w:r>
@@ -3083,12 +3071,12 @@
       <w:pPr>
         <w:pStyle w:val="Heading2"/>
       </w:pPr>
-      <w:bookmarkStart w:id="11" w:name="_Toc383255581"/>
+      <w:bookmarkStart w:id="12" w:name="_Toc383281367"/>
       <w:r>
         <w:lastRenderedPageBreak/>
         <w:t>LGVENDOR</w:t>
       </w:r>
-      <w:bookmarkEnd w:id="11"/>
+      <w:bookmarkEnd w:id="12"/>
     </w:p>
     <w:p>
       <w:r>
@@ -3217,12 +3205,12 @@
       <w:pPr>
         <w:pStyle w:val="Heading1"/>
       </w:pPr>
-      <w:bookmarkStart w:id="12" w:name="_Toc383255582"/>
+      <w:bookmarkStart w:id="13" w:name="_Toc383281368"/>
       <w:r>
         <w:lastRenderedPageBreak/>
         <w:t>Question 3</w:t>
       </w:r>
-      <w:bookmarkEnd w:id="12"/>
+      <w:bookmarkEnd w:id="13"/>
     </w:p>
     <w:p>
       <w:r>
@@ -3292,11 +3280,11 @@
       <w:pPr>
         <w:pStyle w:val="Heading1"/>
       </w:pPr>
-      <w:bookmarkStart w:id="13" w:name="_Toc383255583"/>
+      <w:bookmarkStart w:id="14" w:name="_Toc383281369"/>
       <w:r>
         <w:t>Question 4</w:t>
       </w:r>
-      <w:bookmarkEnd w:id="13"/>
+      <w:bookmarkEnd w:id="14"/>
     </w:p>
     <w:p>
       <w:r>
@@ -3356,10 +3344,74 @@
     </w:p>
     <w:p>
       <w:r>
-        <w:t xml:space="preserve">Selects columns Prod_SKU, Prod_Desc, Prod_Type, Prod_Base, Prod_Category and Prod_Price from table LGPRODUCT </w:t>
-      </w:r>
-      <w:r>
-        <w:t>where Prod_Base is water (not case sensitive) and Prod_Category is sealer (not case sensitive)</w:t>
+        <w:t xml:space="preserve">Selects columns </w:t>
+      </w:r>
+      <w:proofErr w:type="spellStart"/>
+      <w:r>
+        <w:t>Prod_SKU</w:t>
+      </w:r>
+      <w:proofErr w:type="spellEnd"/>
+      <w:r>
+        <w:t xml:space="preserve">, </w:t>
+      </w:r>
+      <w:proofErr w:type="spellStart"/>
+      <w:r>
+        <w:t>Prod_Desc</w:t>
+      </w:r>
+      <w:proofErr w:type="spellEnd"/>
+      <w:r>
+        <w:t xml:space="preserve">, </w:t>
+      </w:r>
+      <w:proofErr w:type="spellStart"/>
+      <w:r>
+        <w:t>Prod_Type</w:t>
+      </w:r>
+      <w:proofErr w:type="spellEnd"/>
+      <w:r>
+        <w:t xml:space="preserve">, </w:t>
+      </w:r>
+      <w:proofErr w:type="spellStart"/>
+      <w:r>
+        <w:t>Prod_Base</w:t>
+      </w:r>
+      <w:proofErr w:type="spellEnd"/>
+      <w:r>
+        <w:t xml:space="preserve">, </w:t>
+      </w:r>
+      <w:proofErr w:type="spellStart"/>
+      <w:r>
+        <w:t>Prod_Category</w:t>
+      </w:r>
+      <w:proofErr w:type="spellEnd"/>
+      <w:r>
+        <w:t xml:space="preserve"> and </w:t>
+      </w:r>
+      <w:proofErr w:type="spellStart"/>
+      <w:r>
+        <w:t>Prod_Price</w:t>
+      </w:r>
+      <w:proofErr w:type="spellEnd"/>
+      <w:r>
+        <w:t xml:space="preserve"> from table LGPRODUCT </w:t>
+      </w:r>
+      <w:r>
+        <w:t xml:space="preserve">where </w:t>
+      </w:r>
+      <w:proofErr w:type="spellStart"/>
+      <w:r>
+        <w:t>Prod_Base</w:t>
+      </w:r>
+      <w:proofErr w:type="spellEnd"/>
+      <w:r>
+        <w:t xml:space="preserve"> is water (not case sensitive) and </w:t>
+      </w:r>
+      <w:proofErr w:type="spellStart"/>
+      <w:r>
+        <w:t>Prod_Category</w:t>
+      </w:r>
+      <w:proofErr w:type="spellEnd"/>
+      <w:r>
+        <w:t xml:space="preserve"> is sealer (not case sensitive)</w:t>
       </w:r>
       <w:r>
         <w:t>.</w:t>
@@ -3369,11 +3421,11 @@
       <w:pPr>
         <w:pStyle w:val="Heading1"/>
       </w:pPr>
-      <w:bookmarkStart w:id="14" w:name="_Toc383255584"/>
+      <w:bookmarkStart w:id="15" w:name="_Toc383281370"/>
       <w:r>
         <w:t>Question 5</w:t>
       </w:r>
-      <w:bookmarkEnd w:id="14"/>
+      <w:bookmarkEnd w:id="15"/>
     </w:p>
     <w:p>
       <w:r>
@@ -3433,14 +3485,59 @@
     </w:p>
     <w:p>
       <w:r>
-        <w:t>Selects columns Emp_Fname, Emp_Lname, Emp_Email from table LGEMPLOYEE where Emp_Hiredate is between 2010-01-01 and 2013-12-31</w:t>
+        <w:t xml:space="preserve">Selects columns </w:t>
+      </w:r>
+      <w:proofErr w:type="spellStart"/>
+      <w:r>
+        <w:t>Emp_Fname</w:t>
+      </w:r>
+      <w:proofErr w:type="spellEnd"/>
+      <w:r>
+        <w:t xml:space="preserve">, </w:t>
+      </w:r>
+      <w:proofErr w:type="spellStart"/>
+      <w:r>
+        <w:t>Emp_Lname</w:t>
+      </w:r>
+      <w:proofErr w:type="spellEnd"/>
+      <w:r>
+        <w:t xml:space="preserve">, </w:t>
+      </w:r>
+      <w:proofErr w:type="spellStart"/>
+      <w:r>
+        <w:t>Emp_Email</w:t>
+      </w:r>
+      <w:proofErr w:type="spellEnd"/>
+      <w:r>
+        <w:t xml:space="preserve"> from table LGEMPLOYEE where </w:t>
+      </w:r>
+      <w:proofErr w:type="spellStart"/>
+      <w:r>
+        <w:t>Emp_Hiredate</w:t>
+      </w:r>
+      <w:proofErr w:type="spellEnd"/>
+      <w:r>
+        <w:t xml:space="preserve"> is between 2010-01-01 and 2013-12-31</w:t>
       </w:r>
       <w:r>
         <w:t>. S</w:t>
       </w:r>
       <w:r>
-        <w:t>orted by Emp_Lname then Emp_Fname</w:t>
-      </w:r>
+        <w:t xml:space="preserve">orted by </w:t>
+      </w:r>
+      <w:proofErr w:type="spellStart"/>
+      <w:r>
+        <w:t>Emp_Lname</w:t>
+      </w:r>
+      <w:proofErr w:type="spellEnd"/>
+      <w:r>
+        <w:t xml:space="preserve"> then </w:t>
+      </w:r>
+      <w:proofErr w:type="spellStart"/>
+      <w:r>
+        <w:t>Emp_Fname</w:t>
+      </w:r>
+      <w:proofErr w:type="spellEnd"/>
       <w:r>
         <w:t>.</w:t>
       </w:r>
@@ -3449,12 +3546,12 @@
       <w:pPr>
         <w:pStyle w:val="Heading1"/>
       </w:pPr>
-      <w:bookmarkStart w:id="15" w:name="_Toc383255585"/>
+      <w:bookmarkStart w:id="16" w:name="_Toc383281371"/>
       <w:r>
         <w:lastRenderedPageBreak/>
         <w:t>Question 6</w:t>
       </w:r>
-      <w:bookmarkEnd w:id="15"/>
+      <w:bookmarkEnd w:id="16"/>
     </w:p>
     <w:p>
       <w:r>
@@ -3514,7 +3611,68 @@
     </w:p>
     <w:p>
       <w:r>
-        <w:t>Selects columns Emp_Fname, Emp_Lname, Emp_Phone, Emp_Title, Dept_Num from table LGEMPLOYEE where Dept_Num is 300 or where the Emp_Title is CLERK1 (case sensitive</w:t>
+        <w:t xml:space="preserve">Selects columns </w:t>
+      </w:r>
+      <w:proofErr w:type="spellStart"/>
+      <w:r>
+        <w:t>Emp_Fname</w:t>
+      </w:r>
+      <w:proofErr w:type="spellEnd"/>
+      <w:r>
+        <w:t xml:space="preserve">, </w:t>
+      </w:r>
+      <w:proofErr w:type="spellStart"/>
+      <w:r>
+        <w:t>Emp_Lname</w:t>
+      </w:r>
+      <w:proofErr w:type="spellEnd"/>
+      <w:r>
+        <w:t xml:space="preserve">, </w:t>
+      </w:r>
+      <w:proofErr w:type="spellStart"/>
+      <w:r>
+        <w:t>Emp_Phone</w:t>
+      </w:r>
+      <w:proofErr w:type="spellEnd"/>
+      <w:r>
+        <w:t xml:space="preserve">, </w:t>
+      </w:r>
+      <w:proofErr w:type="spellStart"/>
+      <w:r>
+        <w:t>Emp_Title</w:t>
+      </w:r>
+      <w:proofErr w:type="spellEnd"/>
+      <w:r>
+        <w:t xml:space="preserve">, </w:t>
+      </w:r>
+      <w:proofErr w:type="spellStart"/>
+      <w:proofErr w:type="gramStart"/>
+      <w:r>
+        <w:t>Dept</w:t>
+      </w:r>
+      <w:proofErr w:type="gramEnd"/>
+      <w:r>
+        <w:t>_Num</w:t>
+      </w:r>
+      <w:proofErr w:type="spellEnd"/>
+      <w:r>
+        <w:t xml:space="preserve"> from table LGEMPLOYEE where </w:t>
+      </w:r>
+      <w:proofErr w:type="spellStart"/>
+      <w:r>
+        <w:t>Dept_Num</w:t>
+      </w:r>
+      <w:proofErr w:type="spellEnd"/>
+      <w:r>
+        <w:t xml:space="preserve"> is 300 or where the </w:t>
+      </w:r>
+      <w:proofErr w:type="spellStart"/>
+      <w:r>
+        <w:t>Emp_Title</w:t>
+      </w:r>
+      <w:proofErr w:type="spellEnd"/>
+      <w:r>
+        <w:t xml:space="preserve"> is CLERK1 (case sensitive</w:t>
       </w:r>
       <w:r>
         <w:t>)</w:t>
@@ -3523,8 +3681,21 @@
         <w:t>. S</w:t>
       </w:r>
       <w:r>
-        <w:t>orted by Emp_Lname then Emp_Fname</w:t>
-      </w:r>
+        <w:t xml:space="preserve">orted by </w:t>
+      </w:r>
+      <w:proofErr w:type="spellStart"/>
+      <w:r>
+        <w:t>Emp_Lname</w:t>
+      </w:r>
+      <w:proofErr w:type="spellEnd"/>
+      <w:r>
+        <w:t xml:space="preserve"> then </w:t>
+      </w:r>
+      <w:proofErr w:type="spellStart"/>
+      <w:r>
+        <w:t>Emp_Fname</w:t>
+      </w:r>
+      <w:proofErr w:type="spellEnd"/>
       <w:r>
         <w:t>.</w:t>
       </w:r>
@@ -3533,11 +3704,11 @@
       <w:pPr>
         <w:pStyle w:val="Heading1"/>
       </w:pPr>
-      <w:bookmarkStart w:id="16" w:name="_Toc383255586"/>
+      <w:bookmarkStart w:id="17" w:name="_Toc383281372"/>
       <w:r>
         <w:t>Question 7</w:t>
       </w:r>
-      <w:bookmarkEnd w:id="16"/>
+      <w:bookmarkEnd w:id="17"/>
     </w:p>
     <w:p>
       <w:r>
@@ -3599,12 +3770,86 @@
       <w:r>
         <w:t xml:space="preserve">Selects </w:t>
       </w:r>
-      <w:r>
-        <w:t>Emp_Num, Emp_Lname, Emp_Fname from table LGEMPLOYEE and Sal_From, Sal_End, Sal_Amount from table LGSALARY_HISTORY</w:t>
-      </w:r>
-      <w:r>
-        <w:t xml:space="preserve"> where Emp_Num us 83731, 83745 or 84039. LGEMPLOYEE and LGSALARY_HISTORY are joined by the key Emp_Num. Sorted by Emp_Num then Sal_From</w:t>
-      </w:r>
+      <w:proofErr w:type="spellStart"/>
+      <w:r>
+        <w:t>Emp_Num</w:t>
+      </w:r>
+      <w:proofErr w:type="spellEnd"/>
+      <w:r>
+        <w:t xml:space="preserve">, </w:t>
+      </w:r>
+      <w:proofErr w:type="spellStart"/>
+      <w:r>
+        <w:t>Emp_Lname</w:t>
+      </w:r>
+      <w:proofErr w:type="spellEnd"/>
+      <w:r>
+        <w:t xml:space="preserve">, </w:t>
+      </w:r>
+      <w:proofErr w:type="spellStart"/>
+      <w:r>
+        <w:t>Emp_Fname</w:t>
+      </w:r>
+      <w:proofErr w:type="spellEnd"/>
+      <w:r>
+        <w:t xml:space="preserve"> from table LGEMPLOYEE and </w:t>
+      </w:r>
+      <w:proofErr w:type="spellStart"/>
+      <w:r>
+        <w:t>Sal_From</w:t>
+      </w:r>
+      <w:proofErr w:type="spellEnd"/>
+      <w:r>
+        <w:t xml:space="preserve">, </w:t>
+      </w:r>
+      <w:proofErr w:type="spellStart"/>
+      <w:r>
+        <w:t>Sal_End</w:t>
+      </w:r>
+      <w:proofErr w:type="spellEnd"/>
+      <w:r>
+        <w:t xml:space="preserve">, </w:t>
+      </w:r>
+      <w:proofErr w:type="spellStart"/>
+      <w:r>
+        <w:t>Sal_Amount</w:t>
+      </w:r>
+      <w:proofErr w:type="spellEnd"/>
+      <w:r>
+        <w:t xml:space="preserve"> from table LGSALARY_HISTORY</w:t>
+      </w:r>
+      <w:r>
+        <w:t xml:space="preserve"> where </w:t>
+      </w:r>
+      <w:proofErr w:type="spellStart"/>
+      <w:r>
+        <w:t>Emp_Num</w:t>
+      </w:r>
+      <w:proofErr w:type="spellEnd"/>
+      <w:r>
+        <w:t xml:space="preserve"> us 83731, 83745 or 84039. LGEMPLOYEE and LGSALARY_HISTORY are joined by the key </w:t>
+      </w:r>
+      <w:proofErr w:type="spellStart"/>
+      <w:r>
+        <w:t>Emp_Num</w:t>
+      </w:r>
+      <w:proofErr w:type="spellEnd"/>
+      <w:r>
+        <w:t xml:space="preserve">. Sorted by </w:t>
+      </w:r>
+      <w:proofErr w:type="spellStart"/>
+      <w:r>
+        <w:t>Emp_Num</w:t>
+      </w:r>
+      <w:proofErr w:type="spellEnd"/>
+      <w:r>
+        <w:t xml:space="preserve"> then </w:t>
+      </w:r>
+      <w:proofErr w:type="spellStart"/>
+      <w:r>
+        <w:t>Sal_From</w:t>
+      </w:r>
+      <w:proofErr w:type="spellEnd"/>
       <w:r>
         <w:t>.</w:t>
       </w:r>
@@ -3613,11 +3858,11 @@
       <w:pPr>
         <w:pStyle w:val="Heading1"/>
       </w:pPr>
-      <w:bookmarkStart w:id="17" w:name="_Toc383255587"/>
+      <w:bookmarkStart w:id="18" w:name="_Toc383281373"/>
       <w:r>
         <w:t>Question 8</w:t>
       </w:r>
-      <w:bookmarkEnd w:id="17"/>
+      <w:bookmarkEnd w:id="18"/>
     </w:p>
     <w:p>
       <w:r>
@@ -3679,47 +3924,113 @@
       <w:r>
         <w:t xml:space="preserve">Selects (without repeated records) columns </w:t>
       </w:r>
+      <w:proofErr w:type="spellStart"/>
       <w:r>
         <w:t>Cust_Fname</w:t>
       </w:r>
+      <w:proofErr w:type="spellEnd"/>
       <w:r>
         <w:t xml:space="preserve">, </w:t>
       </w:r>
+      <w:proofErr w:type="spellStart"/>
       <w:r>
         <w:t>Cust_Lname</w:t>
       </w:r>
+      <w:proofErr w:type="spellEnd"/>
       <w:r>
         <w:t xml:space="preserve">, </w:t>
       </w:r>
+      <w:proofErr w:type="spellStart"/>
       <w:r>
         <w:t>Cust_Street</w:t>
       </w:r>
+      <w:proofErr w:type="spellEnd"/>
       <w:r>
         <w:t xml:space="preserve">, </w:t>
       </w:r>
+      <w:proofErr w:type="spellStart"/>
       <w:r>
         <w:t>Cust_City</w:t>
       </w:r>
+      <w:proofErr w:type="spellEnd"/>
       <w:r>
         <w:t xml:space="preserve">, </w:t>
       </w:r>
+      <w:proofErr w:type="spellStart"/>
       <w:r>
         <w:t>Cust_Province</w:t>
       </w:r>
+      <w:proofErr w:type="spellEnd"/>
       <w:r>
         <w:t xml:space="preserve">, </w:t>
       </w:r>
+      <w:proofErr w:type="spellStart"/>
       <w:r>
         <w:t>Cust_Zip</w:t>
       </w:r>
+      <w:proofErr w:type="spellEnd"/>
       <w:r>
         <w:t xml:space="preserve"> from table LGCUSTOMER where</w:t>
       </w:r>
       <w:r>
-        <w:t xml:space="preserve"> Brand_Name (from table LGBRAND) is Tatooine Dust, Prod_Category (from table LGPRODUCT) is top coat and Inv_Date (from table LGINVOICE) is between 2011-07-15 and 2013-07-31. Sorted by Cust_Province then Cust_Lname then Cust_Fname.</w:t>
-      </w:r>
-      <w:bookmarkStart w:id="18" w:name="_GoBack"/>
-      <w:bookmarkEnd w:id="18"/>
+        <w:t xml:space="preserve"> </w:t>
+      </w:r>
+      <w:proofErr w:type="spellStart"/>
+      <w:r>
+        <w:t>Brand_Name</w:t>
+      </w:r>
+      <w:proofErr w:type="spellEnd"/>
+      <w:r>
+        <w:t xml:space="preserve"> (from table LGBRAND) is </w:t>
+      </w:r>
+      <w:proofErr w:type="spellStart"/>
+      <w:r>
+        <w:t>Tatooine</w:t>
+      </w:r>
+      <w:proofErr w:type="spellEnd"/>
+      <w:r>
+        <w:t xml:space="preserve"> Dust, </w:t>
+      </w:r>
+      <w:proofErr w:type="spellStart"/>
+      <w:r>
+        <w:t>Prod_Category</w:t>
+      </w:r>
+      <w:proofErr w:type="spellEnd"/>
+      <w:r>
+        <w:t xml:space="preserve"> (from table LGPRODUCT) is top coat and </w:t>
+      </w:r>
+      <w:proofErr w:type="spellStart"/>
+      <w:r>
+        <w:t>Inv_Date</w:t>
+      </w:r>
+      <w:proofErr w:type="spellEnd"/>
+      <w:r>
+        <w:t xml:space="preserve"> (from table LGINVOICE) is between 2011-07-15 and 2013-07-31. Sorted by </w:t>
+      </w:r>
+      <w:proofErr w:type="spellStart"/>
+      <w:r>
+        <w:t>Cust_Province</w:t>
+      </w:r>
+      <w:proofErr w:type="spellEnd"/>
+      <w:r>
+        <w:t xml:space="preserve"> then </w:t>
+      </w:r>
+      <w:proofErr w:type="spellStart"/>
+      <w:r>
+        <w:t>Cust_Lname</w:t>
+      </w:r>
+      <w:proofErr w:type="spellEnd"/>
+      <w:r>
+        <w:t xml:space="preserve"> then </w:t>
+      </w:r>
+      <w:proofErr w:type="spellStart"/>
+      <w:r>
+        <w:t>Cust_Fname</w:t>
+      </w:r>
+      <w:proofErr w:type="spellEnd"/>
+      <w:r>
+        <w:t>.</w:t>
+      </w:r>
     </w:p>
     <w:sectPr>
       <w:headerReference w:type="default" r:id="rId37"/>
@@ -3770,6 +4081,7 @@
         <w:docPartUnique/>
       </w:docPartObj>
     </w:sdtPr>
+    <w:sdtEndPr/>
     <w:sdtContent>
       <w:sdt>
         <w:sdtPr>
@@ -3779,6 +4091,7 @@
             <w:docPartUnique/>
           </w:docPartObj>
         </w:sdtPr>
+        <w:sdtEndPr/>
         <w:sdtContent>
           <w:p>
             <w:pPr>
@@ -3819,7 +4132,7 @@
                 <w:bCs/>
                 <w:noProof/>
               </w:rPr>
-              <w:t>11</w:t>
+              <w:t>6</w:t>
             </w:r>
             <w:r>
               <w:rPr>
@@ -4649,6 +4962,9 @@
   </w:compat>
   <w:rsids>
     <w:rsidRoot w:val="00F2422D"/>
+    <w:rsid w:val="0067317E"/>
+    <w:rsid w:val="008D6E18"/>
+    <w:rsid w:val="00A9485A"/>
     <w:rsid w:val="00B823A9"/>
     <w:rsid w:val="00F2422D"/>
   </w:rsids>
@@ -5397,7 +5713,7 @@
 </file>
 
 <file path=customXml/itemProps2.xml><?xml version="1.0" encoding="utf-8"?>
-<ds:datastoreItem xmlns:ds="http://schemas.openxmlformats.org/officeDocument/2006/customXml" ds:itemID="{4C7522A3-72BA-4B0C-95C1-BF16A7762852}">
+<ds:datastoreItem xmlns:ds="http://schemas.openxmlformats.org/officeDocument/2006/customXml" ds:itemID="{35AFEF1E-47FA-4C7E-B234-F2139FA9DFB7}">
   <ds:schemaRefs>
     <ds:schemaRef ds:uri="http://schemas.openxmlformats.org/officeDocument/2006/bibliography"/>
   </ds:schemaRefs>

</xml_diff>